<commit_message>
ejercicios 9 , 10 de AD y aniadir comentario a Entrenamiento3 PSP
</commit_message>
<xml_diff>
--- a/AD/UNIT4/AD-Tema 2-Práctica 9.docx
+++ b/AD/UNIT4/AD-Tema 2-Práctica 9.docx
@@ -134,48 +134,280 @@
           <w:sz w:val="24"/>
           <w:szCs w:val="24"/>
         </w:rPr>
-        <w:t xml:space="preserve"> tabla_hijos</w:t>
-      </w:r>
-      <w:r>
-        <w:rPr>
-          <w:rFonts w:ascii="Arial" w:eastAsia="Arial" w:hAnsi="Arial" w:cs="Arial"/>
-          <w:color w:val="000000"/>
-          <w:sz w:val="24"/>
-          <w:szCs w:val="24"/>
-        </w:rPr>
-        <w:t xml:space="preserve"> de tipo varchar(30).</w:t>
-      </w:r>
-    </w:p>
-    <w:p>
-      <w:pPr>
-        <w:spacing w:after="0"/>
-        <w:jc w:val="both"/>
-        <w:rPr>
-          <w:rFonts w:ascii="Arial" w:eastAsia="Arial" w:hAnsi="Arial" w:cs="Arial"/>
-          <w:sz w:val="24"/>
-          <w:szCs w:val="24"/>
-        </w:rPr>
-      </w:pPr>
-      <w:r>
+        <w:t xml:space="preserve"> </w:t>
+      </w:r>
+      <w:proofErr w:type="spellStart"/>
+      <w:r>
+        <w:rPr>
+          <w:rFonts w:ascii="Arial" w:eastAsia="Arial" w:hAnsi="Arial" w:cs="Arial"/>
+          <w:color w:val="FF0000"/>
+          <w:sz w:val="24"/>
+          <w:szCs w:val="24"/>
+        </w:rPr>
+        <w:t>tabla_hijos</w:t>
+      </w:r>
+      <w:proofErr w:type="spellEnd"/>
+      <w:r>
+        <w:rPr>
+          <w:rFonts w:ascii="Arial" w:eastAsia="Arial" w:hAnsi="Arial" w:cs="Arial"/>
+          <w:color w:val="000000"/>
+          <w:sz w:val="24"/>
+          <w:szCs w:val="24"/>
+        </w:rPr>
+        <w:t xml:space="preserve"> de tipo </w:t>
+      </w:r>
+      <w:proofErr w:type="spellStart"/>
+      <w:proofErr w:type="gramStart"/>
+      <w:r>
+        <w:rPr>
+          <w:rFonts w:ascii="Arial" w:eastAsia="Arial" w:hAnsi="Arial" w:cs="Arial"/>
+          <w:color w:val="000000"/>
+          <w:sz w:val="24"/>
+          <w:szCs w:val="24"/>
+        </w:rPr>
+        <w:t>varchar</w:t>
+      </w:r>
+      <w:proofErr w:type="spellEnd"/>
+      <w:r>
+        <w:rPr>
+          <w:rFonts w:ascii="Arial" w:eastAsia="Arial" w:hAnsi="Arial" w:cs="Arial"/>
+          <w:color w:val="000000"/>
+          <w:sz w:val="24"/>
+          <w:szCs w:val="24"/>
+        </w:rPr>
+        <w:t>(</w:t>
+      </w:r>
+      <w:proofErr w:type="gramEnd"/>
+      <w:r>
+        <w:rPr>
+          <w:rFonts w:ascii="Arial" w:eastAsia="Arial" w:hAnsi="Arial" w:cs="Arial"/>
+          <w:color w:val="000000"/>
+          <w:sz w:val="24"/>
+          <w:szCs w:val="24"/>
+        </w:rPr>
+        <w:t>30).</w:t>
+      </w:r>
+    </w:p>
+    <w:p>
+      <w:pPr>
+        <w:spacing w:after="0"/>
+        <w:jc w:val="both"/>
         <w:rPr>
           <w:rFonts w:ascii="Arial" w:eastAsia="Arial" w:hAnsi="Arial" w:cs="Arial"/>
           <w:b/>
           <w:sz w:val="24"/>
           <w:szCs w:val="24"/>
         </w:rPr>
-        <w:t xml:space="preserve">RESPUESTA: </w:t>
-      </w:r>
-    </w:p>
-    <w:p>
-      <w:pPr>
-        <w:spacing w:after="0"/>
-        <w:jc w:val="both"/>
-        <w:rPr>
-          <w:rFonts w:ascii="Arial" w:eastAsia="Arial" w:hAnsi="Arial" w:cs="Arial"/>
-          <w:sz w:val="24"/>
-          <w:szCs w:val="24"/>
-        </w:rPr>
-      </w:pPr>
+      </w:pPr>
+      <w:r>
+        <w:rPr>
+          <w:rFonts w:ascii="Arial" w:eastAsia="Arial" w:hAnsi="Arial" w:cs="Arial"/>
+          <w:b/>
+          <w:sz w:val="24"/>
+          <w:szCs w:val="24"/>
+        </w:rPr>
+        <w:t>RESPUESTA:</w:t>
+      </w:r>
+    </w:p>
+    <w:p>
+      <w:pPr>
+        <w:spacing w:after="0"/>
+        <w:jc w:val="both"/>
+        <w:rPr>
+          <w:rFonts w:ascii="Arial" w:eastAsia="Arial" w:hAnsi="Arial" w:cs="Arial"/>
+          <w:sz w:val="24"/>
+          <w:szCs w:val="24"/>
+        </w:rPr>
+      </w:pPr>
+      <w:r>
+        <w:rPr>
+          <w:rFonts w:ascii="Arial" w:eastAsia="Arial" w:hAnsi="Arial" w:cs="Arial"/>
+          <w:b/>
+          <w:sz w:val="24"/>
+          <w:szCs w:val="24"/>
+        </w:rPr>
+        <w:t xml:space="preserve"> </w:t>
+      </w:r>
+    </w:p>
+    <w:p>
+      <w:pPr>
+        <w:spacing w:after="0"/>
+        <w:jc w:val="both"/>
+        <w:rPr>
+          <w:rFonts w:ascii="Arial" w:eastAsia="Arial" w:hAnsi="Arial" w:cs="Arial"/>
+          <w:sz w:val="24"/>
+          <w:szCs w:val="24"/>
+        </w:rPr>
+      </w:pPr>
+      <w:r>
+        <w:rPr>
+          <w:rFonts w:ascii="Arial" w:eastAsia="Arial" w:hAnsi="Arial" w:cs="Arial"/>
+          <w:sz w:val="24"/>
+          <w:szCs w:val="24"/>
+        </w:rPr>
+        <w:t>CREATE OR REPLACE TYPE hijos AS OBJECT (</w:t>
+      </w:r>
+    </w:p>
+    <w:p>
+      <w:pPr>
+        <w:spacing w:after="0"/>
+        <w:jc w:val="both"/>
+        <w:rPr>
+          <w:rFonts w:ascii="Arial" w:eastAsia="Arial" w:hAnsi="Arial" w:cs="Arial"/>
+          <w:sz w:val="24"/>
+          <w:szCs w:val="24"/>
+        </w:rPr>
+      </w:pPr>
+      <w:r>
+        <w:rPr>
+          <w:rFonts w:ascii="Arial" w:eastAsia="Arial" w:hAnsi="Arial" w:cs="Arial"/>
+          <w:sz w:val="24"/>
+          <w:szCs w:val="24"/>
+        </w:rPr>
+        <w:t xml:space="preserve">    nombre </w:t>
+      </w:r>
+      <w:proofErr w:type="gramStart"/>
+      <w:r>
+        <w:rPr>
+          <w:rFonts w:ascii="Arial" w:eastAsia="Arial" w:hAnsi="Arial" w:cs="Arial"/>
+          <w:sz w:val="24"/>
+          <w:szCs w:val="24"/>
+        </w:rPr>
+        <w:t>VARCHAR(</w:t>
+      </w:r>
+      <w:proofErr w:type="gramEnd"/>
+      <w:r>
+        <w:rPr>
+          <w:rFonts w:ascii="Arial" w:eastAsia="Arial" w:hAnsi="Arial" w:cs="Arial"/>
+          <w:sz w:val="24"/>
+          <w:szCs w:val="24"/>
+        </w:rPr>
+        <w:t>25)</w:t>
+      </w:r>
+    </w:p>
+    <w:p>
+      <w:pPr>
+        <w:spacing w:after="0"/>
+        <w:jc w:val="both"/>
+        <w:rPr>
+          <w:rFonts w:ascii="Arial" w:eastAsia="Arial" w:hAnsi="Arial" w:cs="Arial"/>
+          <w:sz w:val="24"/>
+          <w:szCs w:val="24"/>
+        </w:rPr>
+      </w:pPr>
+      <w:r>
+        <w:rPr>
+          <w:rFonts w:ascii="Arial" w:eastAsia="Arial" w:hAnsi="Arial" w:cs="Arial"/>
+          <w:sz w:val="24"/>
+          <w:szCs w:val="24"/>
+        </w:rPr>
+        <w:t>);</w:t>
+      </w:r>
+    </w:p>
+    <w:p>
+      <w:pPr>
+        <w:spacing w:after="0"/>
+        <w:jc w:val="both"/>
+        <w:rPr>
+          <w:rFonts w:ascii="Arial" w:eastAsia="Arial" w:hAnsi="Arial" w:cs="Arial"/>
+          <w:sz w:val="24"/>
+          <w:szCs w:val="24"/>
+        </w:rPr>
+      </w:pPr>
+      <w:r>
+        <w:rPr>
+          <w:rFonts w:ascii="Arial" w:eastAsia="Arial" w:hAnsi="Arial" w:cs="Arial"/>
+          <w:sz w:val="24"/>
+          <w:szCs w:val="24"/>
+        </w:rPr>
+        <w:t>/</w:t>
+      </w:r>
+    </w:p>
+    <w:p>
+      <w:pPr>
+        <w:spacing w:after="0"/>
+        <w:jc w:val="both"/>
+        <w:rPr>
+          <w:rFonts w:ascii="Arial" w:eastAsia="Arial" w:hAnsi="Arial" w:cs="Arial"/>
+          <w:sz w:val="24"/>
+          <w:szCs w:val="24"/>
+        </w:rPr>
+      </w:pPr>
+    </w:p>
+    <w:p>
+      <w:pPr>
+        <w:spacing w:after="0"/>
+        <w:jc w:val="both"/>
+        <w:rPr>
+          <w:rFonts w:ascii="Arial" w:eastAsia="Arial" w:hAnsi="Arial" w:cs="Arial"/>
+          <w:sz w:val="24"/>
+          <w:szCs w:val="24"/>
+        </w:rPr>
+      </w:pPr>
+      <w:r>
+        <w:rPr>
+          <w:rFonts w:ascii="Arial" w:eastAsia="Arial" w:hAnsi="Arial" w:cs="Arial"/>
+          <w:sz w:val="24"/>
+          <w:szCs w:val="24"/>
+        </w:rPr>
+        <w:t xml:space="preserve">CREATE TYPE </w:t>
+      </w:r>
+      <w:proofErr w:type="spellStart"/>
+      <w:r>
+        <w:rPr>
+          <w:rFonts w:ascii="Arial" w:eastAsia="Arial" w:hAnsi="Arial" w:cs="Arial"/>
+          <w:sz w:val="24"/>
+          <w:szCs w:val="24"/>
+        </w:rPr>
+        <w:t>tabla_hijos</w:t>
+      </w:r>
+      <w:proofErr w:type="spellEnd"/>
+      <w:r>
+        <w:rPr>
+          <w:rFonts w:ascii="Arial" w:eastAsia="Arial" w:hAnsi="Arial" w:cs="Arial"/>
+          <w:sz w:val="24"/>
+          <w:szCs w:val="24"/>
+        </w:rPr>
+        <w:t xml:space="preserve"> AS</w:t>
+      </w:r>
+    </w:p>
+    <w:p>
+      <w:pPr>
+        <w:spacing w:after="0"/>
+        <w:jc w:val="both"/>
+        <w:rPr>
+          <w:rFonts w:ascii="Arial" w:eastAsia="Arial" w:hAnsi="Arial" w:cs="Arial"/>
+          <w:sz w:val="24"/>
+          <w:szCs w:val="24"/>
+        </w:rPr>
+      </w:pPr>
+      <w:r>
+        <w:rPr>
+          <w:rFonts w:ascii="Arial" w:eastAsia="Arial" w:hAnsi="Arial" w:cs="Arial"/>
+          <w:sz w:val="24"/>
+          <w:szCs w:val="24"/>
+        </w:rPr>
+        <w:t xml:space="preserve">    TABLE OF hijos;</w:t>
+      </w:r>
+    </w:p>
+    <w:p>
+      <w:pPr>
+        <w:spacing w:after="0"/>
+        <w:jc w:val="both"/>
+        <w:rPr>
+          <w:rFonts w:ascii="Arial" w:eastAsia="Arial" w:hAnsi="Arial" w:cs="Arial"/>
+          <w:sz w:val="24"/>
+          <w:szCs w:val="24"/>
+        </w:rPr>
+      </w:pPr>
+      <w:r>
+        <w:rPr>
+          <w:rFonts w:ascii="Arial" w:eastAsia="Arial" w:hAnsi="Arial" w:cs="Arial"/>
+          <w:sz w:val="24"/>
+          <w:szCs w:val="24"/>
+        </w:rPr>
+        <w:t>/</w:t>
+      </w:r>
     </w:p>
     <w:p>
       <w:pPr>
@@ -221,8 +453,39 @@
           <w:sz w:val="24"/>
           <w:szCs w:val="24"/>
         </w:rPr>
-        <w:t>Crea la tabla empleado basándola en el tipo tabla_hijos</w:t>
-      </w:r>
+        <w:t xml:space="preserve">Crea la </w:t>
+      </w:r>
+      <w:proofErr w:type="gramStart"/>
+      <w:r>
+        <w:rPr>
+          <w:rFonts w:ascii="Arial" w:eastAsia="Arial" w:hAnsi="Arial" w:cs="Arial"/>
+          <w:color w:val="000000"/>
+          <w:sz w:val="24"/>
+          <w:szCs w:val="24"/>
+        </w:rPr>
+        <w:t>tabla empleado</w:t>
+      </w:r>
+      <w:proofErr w:type="gramEnd"/>
+      <w:r>
+        <w:rPr>
+          <w:rFonts w:ascii="Arial" w:eastAsia="Arial" w:hAnsi="Arial" w:cs="Arial"/>
+          <w:color w:val="000000"/>
+          <w:sz w:val="24"/>
+          <w:szCs w:val="24"/>
+        </w:rPr>
+        <w:t xml:space="preserve"> basándola en el tipo </w:t>
+      </w:r>
+      <w:proofErr w:type="spellStart"/>
+      <w:r>
+        <w:rPr>
+          <w:rFonts w:ascii="Arial" w:eastAsia="Arial" w:hAnsi="Arial" w:cs="Arial"/>
+          <w:color w:val="000000"/>
+          <w:sz w:val="24"/>
+          <w:szCs w:val="24"/>
+        </w:rPr>
+        <w:t>tabla_hijos</w:t>
+      </w:r>
+      <w:proofErr w:type="spellEnd"/>
     </w:p>
     <w:p>
       <w:pPr>
@@ -243,15 +506,39 @@
           <w:szCs w:val="24"/>
         </w:rPr>
       </w:pPr>
-      <w:r>
-        <w:rPr>
-          <w:rFonts w:ascii="Arial" w:eastAsia="Arial" w:hAnsi="Arial" w:cs="Arial"/>
-          <w:color w:val="000000"/>
-          <w:sz w:val="24"/>
-          <w:szCs w:val="24"/>
-        </w:rPr>
-        <w:t>Idemp  number</w:t>
-      </w:r>
+      <w:proofErr w:type="spellStart"/>
+      <w:proofErr w:type="gramStart"/>
+      <w:r>
+        <w:rPr>
+          <w:rFonts w:ascii="Arial" w:eastAsia="Arial" w:hAnsi="Arial" w:cs="Arial"/>
+          <w:color w:val="000000"/>
+          <w:sz w:val="24"/>
+          <w:szCs w:val="24"/>
+        </w:rPr>
+        <w:t>Idemp</w:t>
+      </w:r>
+      <w:proofErr w:type="spellEnd"/>
+      <w:r>
+        <w:rPr>
+          <w:rFonts w:ascii="Arial" w:eastAsia="Arial" w:hAnsi="Arial" w:cs="Arial"/>
+          <w:color w:val="000000"/>
+          <w:sz w:val="24"/>
+          <w:szCs w:val="24"/>
+        </w:rPr>
+        <w:t xml:space="preserve">  </w:t>
+      </w:r>
+      <w:proofErr w:type="spellStart"/>
+      <w:r>
+        <w:rPr>
+          <w:rFonts w:ascii="Arial" w:eastAsia="Arial" w:hAnsi="Arial" w:cs="Arial"/>
+          <w:color w:val="000000"/>
+          <w:sz w:val="24"/>
+          <w:szCs w:val="24"/>
+        </w:rPr>
+        <w:t>number</w:t>
+      </w:r>
+      <w:proofErr w:type="spellEnd"/>
+      <w:proofErr w:type="gramEnd"/>
     </w:p>
     <w:p>
       <w:pPr>
@@ -272,14 +559,36 @@
           <w:szCs w:val="24"/>
         </w:rPr>
       </w:pPr>
-      <w:r>
-        <w:rPr>
-          <w:rFonts w:ascii="Arial" w:eastAsia="Arial" w:hAnsi="Arial" w:cs="Arial"/>
-          <w:color w:val="000000"/>
-          <w:sz w:val="24"/>
-          <w:szCs w:val="24"/>
-        </w:rPr>
-        <w:t>Nombre  varchar(30)</w:t>
+      <w:proofErr w:type="gramStart"/>
+      <w:r>
+        <w:rPr>
+          <w:rFonts w:ascii="Arial" w:eastAsia="Arial" w:hAnsi="Arial" w:cs="Arial"/>
+          <w:color w:val="000000"/>
+          <w:sz w:val="24"/>
+          <w:szCs w:val="24"/>
+        </w:rPr>
+        <w:t xml:space="preserve">Nombre  </w:t>
+      </w:r>
+      <w:proofErr w:type="spellStart"/>
+      <w:r>
+        <w:rPr>
+          <w:rFonts w:ascii="Arial" w:eastAsia="Arial" w:hAnsi="Arial" w:cs="Arial"/>
+          <w:color w:val="000000"/>
+          <w:sz w:val="24"/>
+          <w:szCs w:val="24"/>
+        </w:rPr>
+        <w:t>varchar</w:t>
+      </w:r>
+      <w:proofErr w:type="spellEnd"/>
+      <w:proofErr w:type="gramEnd"/>
+      <w:r>
+        <w:rPr>
+          <w:rFonts w:ascii="Arial" w:eastAsia="Arial" w:hAnsi="Arial" w:cs="Arial"/>
+          <w:color w:val="000000"/>
+          <w:sz w:val="24"/>
+          <w:szCs w:val="24"/>
+        </w:rPr>
+        <w:t>(30)</w:t>
       </w:r>
     </w:p>
     <w:p>
@@ -308,7 +617,38 @@
           <w:sz w:val="24"/>
           <w:szCs w:val="24"/>
         </w:rPr>
-        <w:t>Apellidos varchar(30)</w:t>
+        <w:t xml:space="preserve">Apellidos </w:t>
+      </w:r>
+      <w:proofErr w:type="spellStart"/>
+      <w:proofErr w:type="gramStart"/>
+      <w:r>
+        <w:rPr>
+          <w:rFonts w:ascii="Arial" w:eastAsia="Arial" w:hAnsi="Arial" w:cs="Arial"/>
+          <w:color w:val="000000"/>
+          <w:sz w:val="24"/>
+          <w:szCs w:val="24"/>
+        </w:rPr>
+        <w:t>varchar</w:t>
+      </w:r>
+      <w:proofErr w:type="spellEnd"/>
+      <w:r>
+        <w:rPr>
+          <w:rFonts w:ascii="Arial" w:eastAsia="Arial" w:hAnsi="Arial" w:cs="Arial"/>
+          <w:color w:val="000000"/>
+          <w:sz w:val="24"/>
+          <w:szCs w:val="24"/>
+        </w:rPr>
+        <w:t>(</w:t>
+      </w:r>
+      <w:proofErr w:type="gramEnd"/>
+      <w:r>
+        <w:rPr>
+          <w:rFonts w:ascii="Arial" w:eastAsia="Arial" w:hAnsi="Arial" w:cs="Arial"/>
+          <w:color w:val="000000"/>
+          <w:sz w:val="24"/>
+          <w:szCs w:val="24"/>
+        </w:rPr>
+        <w:t>30)</w:t>
       </w:r>
     </w:p>
     <w:p>
@@ -337,8 +677,19 @@
           <w:sz w:val="24"/>
           <w:szCs w:val="24"/>
         </w:rPr>
-        <w:t>Hijos de tipo tabla_hijos</w:t>
-      </w:r>
+        <w:t xml:space="preserve">Hijos de tipo </w:t>
+      </w:r>
+      <w:proofErr w:type="spellStart"/>
+      <w:r>
+        <w:rPr>
+          <w:rFonts w:ascii="Arial" w:eastAsia="Arial" w:hAnsi="Arial" w:cs="Arial"/>
+          <w:color w:val="000000"/>
+          <w:sz w:val="24"/>
+          <w:szCs w:val="24"/>
+        </w:rPr>
+        <w:t>tabla_hijos</w:t>
+      </w:r>
+      <w:proofErr w:type="spellEnd"/>
     </w:p>
     <w:p>
       <w:pPr>
@@ -359,15 +710,37 @@
           <w:szCs w:val="24"/>
         </w:rPr>
       </w:pPr>
-      <w:r>
-        <w:rPr>
-          <w:rFonts w:ascii="Arial" w:eastAsia="Arial" w:hAnsi="Arial" w:cs="Arial"/>
-          <w:color w:val="000000"/>
-          <w:sz w:val="24"/>
-          <w:szCs w:val="24"/>
-        </w:rPr>
-        <w:t>Nested table hijos store as t_hijos</w:t>
-      </w:r>
+      <w:proofErr w:type="spellStart"/>
+      <w:r>
+        <w:rPr>
+          <w:rFonts w:ascii="Arial" w:eastAsia="Arial" w:hAnsi="Arial" w:cs="Arial"/>
+          <w:color w:val="000000"/>
+          <w:sz w:val="24"/>
+          <w:szCs w:val="24"/>
+        </w:rPr>
+        <w:t>Nested</w:t>
+      </w:r>
+      <w:proofErr w:type="spellEnd"/>
+      <w:r>
+        <w:rPr>
+          <w:rFonts w:ascii="Arial" w:eastAsia="Arial" w:hAnsi="Arial" w:cs="Arial"/>
+          <w:color w:val="000000"/>
+          <w:sz w:val="24"/>
+          <w:szCs w:val="24"/>
+        </w:rPr>
+        <w:t xml:space="preserve"> table hijos store as </w:t>
+      </w:r>
+      <w:proofErr w:type="spellStart"/>
+      <w:r>
+        <w:rPr>
+          <w:rFonts w:ascii="Arial" w:eastAsia="Arial" w:hAnsi="Arial" w:cs="Arial"/>
+          <w:color w:val="000000"/>
+          <w:sz w:val="24"/>
+          <w:szCs w:val="24"/>
+        </w:rPr>
+        <w:t>t_hijos</w:t>
+      </w:r>
+      <w:proofErr w:type="spellEnd"/>
     </w:p>
     <w:p>
       <w:pPr>
@@ -410,6 +783,273 @@
           <w:szCs w:val="24"/>
         </w:rPr>
       </w:pPr>
+      <w:r>
+        <w:rPr>
+          <w:rFonts w:ascii="Arial" w:eastAsia="Arial" w:hAnsi="Arial" w:cs="Arial"/>
+          <w:sz w:val="24"/>
+          <w:szCs w:val="24"/>
+        </w:rPr>
+        <w:t>CREATE TABLE empleado (</w:t>
+      </w:r>
+    </w:p>
+    <w:p>
+      <w:pPr>
+        <w:spacing w:after="0"/>
+        <w:jc w:val="both"/>
+        <w:rPr>
+          <w:rFonts w:ascii="Arial" w:eastAsia="Arial" w:hAnsi="Arial" w:cs="Arial"/>
+          <w:sz w:val="24"/>
+          <w:szCs w:val="24"/>
+        </w:rPr>
+      </w:pPr>
+      <w:r>
+        <w:rPr>
+          <w:rFonts w:ascii="Arial" w:eastAsia="Arial" w:hAnsi="Arial" w:cs="Arial"/>
+          <w:sz w:val="24"/>
+          <w:szCs w:val="24"/>
+        </w:rPr>
+        <w:t xml:space="preserve">    </w:t>
+      </w:r>
+      <w:proofErr w:type="spellStart"/>
+      <w:r>
+        <w:rPr>
+          <w:rFonts w:ascii="Arial" w:eastAsia="Arial" w:hAnsi="Arial" w:cs="Arial"/>
+          <w:sz w:val="24"/>
+          <w:szCs w:val="24"/>
+        </w:rPr>
+        <w:t>idemp</w:t>
+      </w:r>
+      <w:proofErr w:type="spellEnd"/>
+      <w:r>
+        <w:rPr>
+          <w:rFonts w:ascii="Arial" w:eastAsia="Arial" w:hAnsi="Arial" w:cs="Arial"/>
+          <w:sz w:val="24"/>
+          <w:szCs w:val="24"/>
+        </w:rPr>
+        <w:t xml:space="preserve">      NUMBER,</w:t>
+      </w:r>
+    </w:p>
+    <w:p>
+      <w:pPr>
+        <w:spacing w:after="0"/>
+        <w:jc w:val="both"/>
+        <w:rPr>
+          <w:rFonts w:ascii="Arial" w:eastAsia="Arial" w:hAnsi="Arial" w:cs="Arial"/>
+          <w:sz w:val="24"/>
+          <w:szCs w:val="24"/>
+        </w:rPr>
+      </w:pPr>
+      <w:r>
+        <w:rPr>
+          <w:rFonts w:ascii="Arial" w:eastAsia="Arial" w:hAnsi="Arial" w:cs="Arial"/>
+          <w:sz w:val="24"/>
+          <w:szCs w:val="24"/>
+        </w:rPr>
+        <w:t xml:space="preserve">    nombre     </w:t>
+      </w:r>
+      <w:proofErr w:type="gramStart"/>
+      <w:r>
+        <w:rPr>
+          <w:rFonts w:ascii="Arial" w:eastAsia="Arial" w:hAnsi="Arial" w:cs="Arial"/>
+          <w:sz w:val="24"/>
+          <w:szCs w:val="24"/>
+        </w:rPr>
+        <w:t>VARCHAR(</w:t>
+      </w:r>
+      <w:proofErr w:type="gramEnd"/>
+      <w:r>
+        <w:rPr>
+          <w:rFonts w:ascii="Arial" w:eastAsia="Arial" w:hAnsi="Arial" w:cs="Arial"/>
+          <w:sz w:val="24"/>
+          <w:szCs w:val="24"/>
+        </w:rPr>
+        <w:t>30),</w:t>
+      </w:r>
+    </w:p>
+    <w:p>
+      <w:pPr>
+        <w:spacing w:after="0"/>
+        <w:jc w:val="both"/>
+        <w:rPr>
+          <w:rFonts w:ascii="Arial" w:eastAsia="Arial" w:hAnsi="Arial" w:cs="Arial"/>
+          <w:sz w:val="24"/>
+          <w:szCs w:val="24"/>
+        </w:rPr>
+      </w:pPr>
+      <w:r>
+        <w:rPr>
+          <w:rFonts w:ascii="Arial" w:eastAsia="Arial" w:hAnsi="Arial" w:cs="Arial"/>
+          <w:sz w:val="24"/>
+          <w:szCs w:val="24"/>
+        </w:rPr>
+        <w:t xml:space="preserve">    </w:t>
+      </w:r>
+      <w:proofErr w:type="gramStart"/>
+      <w:r>
+        <w:rPr>
+          <w:rFonts w:ascii="Arial" w:eastAsia="Arial" w:hAnsi="Arial" w:cs="Arial"/>
+          <w:sz w:val="24"/>
+          <w:szCs w:val="24"/>
+        </w:rPr>
+        <w:t>apellidos  VARCHAR</w:t>
+      </w:r>
+      <w:proofErr w:type="gramEnd"/>
+      <w:r>
+        <w:rPr>
+          <w:rFonts w:ascii="Arial" w:eastAsia="Arial" w:hAnsi="Arial" w:cs="Arial"/>
+          <w:sz w:val="24"/>
+          <w:szCs w:val="24"/>
+        </w:rPr>
+        <w:t>(30),</w:t>
+      </w:r>
+    </w:p>
+    <w:p>
+      <w:pPr>
+        <w:spacing w:after="0"/>
+        <w:jc w:val="both"/>
+        <w:rPr>
+          <w:rFonts w:ascii="Arial" w:eastAsia="Arial" w:hAnsi="Arial" w:cs="Arial"/>
+          <w:sz w:val="24"/>
+          <w:szCs w:val="24"/>
+        </w:rPr>
+      </w:pPr>
+      <w:r>
+        <w:rPr>
+          <w:rFonts w:ascii="Arial" w:eastAsia="Arial" w:hAnsi="Arial" w:cs="Arial"/>
+          <w:sz w:val="24"/>
+          <w:szCs w:val="24"/>
+        </w:rPr>
+        <w:t xml:space="preserve">    hijos      </w:t>
+      </w:r>
+      <w:proofErr w:type="spellStart"/>
+      <w:r>
+        <w:rPr>
+          <w:rFonts w:ascii="Arial" w:eastAsia="Arial" w:hAnsi="Arial" w:cs="Arial"/>
+          <w:sz w:val="24"/>
+          <w:szCs w:val="24"/>
+        </w:rPr>
+        <w:t>tabla_hijos</w:t>
+      </w:r>
+      <w:proofErr w:type="spellEnd"/>
+    </w:p>
+    <w:p>
+      <w:pPr>
+        <w:spacing w:after="0"/>
+        <w:jc w:val="both"/>
+        <w:rPr>
+          <w:rFonts w:ascii="Arial" w:eastAsia="Arial" w:hAnsi="Arial" w:cs="Arial"/>
+          <w:sz w:val="24"/>
+          <w:szCs w:val="24"/>
+        </w:rPr>
+      </w:pPr>
+      <w:r>
+        <w:rPr>
+          <w:rFonts w:ascii="Arial" w:eastAsia="Arial" w:hAnsi="Arial" w:cs="Arial"/>
+          <w:sz w:val="24"/>
+          <w:szCs w:val="24"/>
+        </w:rPr>
+        <w:t>)</w:t>
+      </w:r>
+    </w:p>
+    <w:p>
+      <w:pPr>
+        <w:spacing w:after="0"/>
+        <w:jc w:val="both"/>
+        <w:rPr>
+          <w:rFonts w:ascii="Arial" w:eastAsia="Arial" w:hAnsi="Arial" w:cs="Arial"/>
+          <w:sz w:val="24"/>
+          <w:szCs w:val="24"/>
+        </w:rPr>
+      </w:pPr>
+      <w:r>
+        <w:rPr>
+          <w:rFonts w:ascii="Arial" w:eastAsia="Arial" w:hAnsi="Arial" w:cs="Arial"/>
+          <w:sz w:val="24"/>
+          <w:szCs w:val="24"/>
+        </w:rPr>
+        <w:t xml:space="preserve">NESTED TABLE hijos STORE AS </w:t>
+      </w:r>
+      <w:proofErr w:type="spellStart"/>
+      <w:r>
+        <w:rPr>
+          <w:rFonts w:ascii="Arial" w:eastAsia="Arial" w:hAnsi="Arial" w:cs="Arial"/>
+          <w:sz w:val="24"/>
+          <w:szCs w:val="24"/>
+        </w:rPr>
+        <w:t>t_hijos</w:t>
+      </w:r>
+      <w:proofErr w:type="spellEnd"/>
+    </w:p>
+    <w:p>
+      <w:pPr>
+        <w:spacing w:after="0"/>
+        <w:jc w:val="both"/>
+        <w:rPr>
+          <w:rFonts w:ascii="Arial" w:eastAsia="Arial" w:hAnsi="Arial" w:cs="Arial"/>
+          <w:sz w:val="24"/>
+          <w:szCs w:val="24"/>
+        </w:rPr>
+      </w:pPr>
+      <w:r>
+        <w:rPr>
+          <w:rFonts w:ascii="Arial" w:eastAsia="Arial" w:hAnsi="Arial" w:cs="Arial"/>
+          <w:sz w:val="24"/>
+          <w:szCs w:val="24"/>
+        </w:rPr>
+        <w:t>/</w:t>
+      </w:r>
+    </w:p>
+    <w:p>
+      <w:pPr>
+        <w:spacing w:after="0"/>
+        <w:jc w:val="both"/>
+        <w:rPr>
+          <w:rFonts w:ascii="Arial" w:eastAsia="Arial" w:hAnsi="Arial" w:cs="Arial"/>
+          <w:sz w:val="24"/>
+          <w:szCs w:val="24"/>
+        </w:rPr>
+      </w:pPr>
+      <w:r>
+        <w:rPr>
+          <w:noProof/>
+        </w:rPr>
+        <w:lastRenderedPageBreak/>
+        <w:drawing>
+          <wp:inline distT="0" distB="0" distL="0" distR="0" wp14:anchorId="08F23759" wp14:editId="4F42094E">
+            <wp:extent cx="2219048" cy="1428571"/>
+            <wp:effectExtent l="0" t="0" r="0" b="635"/>
+            <wp:docPr id="1696527619" name="Imagen 1" descr="Interfaz de usuario gráfica, Texto, Aplicación&#10;&#10;Descripción generada automáticamente"/>
+            <wp:cNvGraphicFramePr>
+              <a:graphicFrameLocks xmlns:a="http://schemas.openxmlformats.org/drawingml/2006/main" noChangeAspect="1"/>
+            </wp:cNvGraphicFramePr>
+            <a:graphic xmlns:a="http://schemas.openxmlformats.org/drawingml/2006/main">
+              <a:graphicData uri="http://schemas.openxmlformats.org/drawingml/2006/picture">
+                <pic:pic xmlns:pic="http://schemas.openxmlformats.org/drawingml/2006/picture">
+                  <pic:nvPicPr>
+                    <pic:cNvPr id="1696527619" name="Imagen 1" descr="Interfaz de usuario gráfica, Texto, Aplicación&#10;&#10;Descripción generada automáticamente"/>
+                    <pic:cNvPicPr/>
+                  </pic:nvPicPr>
+                  <pic:blipFill>
+                    <a:blip r:embed="rId6"/>
+                    <a:stretch>
+                      <a:fillRect/>
+                    </a:stretch>
+                  </pic:blipFill>
+                  <pic:spPr>
+                    <a:xfrm>
+                      <a:off x="0" y="0"/>
+                      <a:ext cx="2219048" cy="1428571"/>
+                    </a:xfrm>
+                    <a:prstGeom prst="rect">
+                      <a:avLst/>
+                    </a:prstGeom>
+                  </pic:spPr>
+                </pic:pic>
+              </a:graphicData>
+            </a:graphic>
+          </wp:inline>
+        </w:drawing>
+      </w:r>
     </w:p>
     <w:p>
       <w:pPr>
@@ -444,7 +1084,27 @@
           <w:sz w:val="24"/>
           <w:szCs w:val="24"/>
         </w:rPr>
-        <w:t>La columna hijos es tipo tabl_hijos almacenada sobre un tipo de segmento especial llamado tabla anidada.</w:t>
+        <w:t xml:space="preserve">La columna hijos es tipo </w:t>
+      </w:r>
+      <w:proofErr w:type="spellStart"/>
+      <w:r>
+        <w:rPr>
+          <w:rFonts w:ascii="Arial" w:eastAsia="Arial" w:hAnsi="Arial" w:cs="Arial"/>
+          <w:color w:val="000000"/>
+          <w:sz w:val="24"/>
+          <w:szCs w:val="24"/>
+        </w:rPr>
+        <w:t>tabl_hijos</w:t>
+      </w:r>
+      <w:proofErr w:type="spellEnd"/>
+      <w:r>
+        <w:rPr>
+          <w:rFonts w:ascii="Arial" w:eastAsia="Arial" w:hAnsi="Arial" w:cs="Arial"/>
+          <w:color w:val="000000"/>
+          <w:sz w:val="24"/>
+          <w:szCs w:val="24"/>
+        </w:rPr>
+        <w:t xml:space="preserve"> almacenada sobre un tipo de segmento especial llamado tabla anidada.</w:t>
       </w:r>
     </w:p>
     <w:p>
@@ -503,28 +1163,248 @@
           <w:szCs w:val="24"/>
         </w:rPr>
       </w:pPr>
-    </w:p>
-    <w:p>
-      <w:pPr>
-        <w:spacing w:after="0"/>
-        <w:jc w:val="both"/>
-        <w:rPr>
-          <w:rFonts w:ascii="Arial" w:eastAsia="Arial" w:hAnsi="Arial" w:cs="Arial"/>
-          <w:sz w:val="24"/>
-          <w:szCs w:val="24"/>
-        </w:rPr>
-      </w:pPr>
-    </w:p>
-    <w:p>
-      <w:pPr>
-        <w:spacing w:after="0"/>
-        <w:jc w:val="both"/>
-        <w:rPr>
-          <w:rFonts w:ascii="Arial" w:eastAsia="Arial" w:hAnsi="Arial" w:cs="Arial"/>
-          <w:sz w:val="24"/>
-          <w:szCs w:val="24"/>
-        </w:rPr>
-      </w:pPr>
+      <w:proofErr w:type="spellStart"/>
+      <w:r>
+        <w:rPr>
+          <w:rFonts w:ascii="Arial" w:eastAsia="Arial" w:hAnsi="Arial" w:cs="Arial"/>
+          <w:sz w:val="24"/>
+          <w:szCs w:val="24"/>
+        </w:rPr>
+        <w:t>Select</w:t>
+      </w:r>
+      <w:proofErr w:type="spellEnd"/>
+      <w:r>
+        <w:rPr>
+          <w:rFonts w:ascii="Arial" w:eastAsia="Arial" w:hAnsi="Arial" w:cs="Arial"/>
+          <w:sz w:val="24"/>
+          <w:szCs w:val="24"/>
+        </w:rPr>
+        <w:t xml:space="preserve"> </w:t>
+      </w:r>
+      <w:proofErr w:type="spellStart"/>
+      <w:r>
+        <w:rPr>
+          <w:rFonts w:ascii="Arial" w:eastAsia="Arial" w:hAnsi="Arial" w:cs="Arial"/>
+          <w:sz w:val="24"/>
+          <w:szCs w:val="24"/>
+        </w:rPr>
+        <w:t>object_name</w:t>
+      </w:r>
+      <w:proofErr w:type="spellEnd"/>
+      <w:r>
+        <w:rPr>
+          <w:rFonts w:ascii="Arial" w:eastAsia="Arial" w:hAnsi="Arial" w:cs="Arial"/>
+          <w:sz w:val="24"/>
+          <w:szCs w:val="24"/>
+        </w:rPr>
+        <w:t xml:space="preserve"> </w:t>
+      </w:r>
+      <w:proofErr w:type="spellStart"/>
+      <w:r>
+        <w:rPr>
+          <w:rFonts w:ascii="Arial" w:eastAsia="Arial" w:hAnsi="Arial" w:cs="Arial"/>
+          <w:sz w:val="24"/>
+          <w:szCs w:val="24"/>
+        </w:rPr>
+        <w:t>from</w:t>
+      </w:r>
+      <w:proofErr w:type="spellEnd"/>
+      <w:r>
+        <w:rPr>
+          <w:rFonts w:ascii="Arial" w:eastAsia="Arial" w:hAnsi="Arial" w:cs="Arial"/>
+          <w:sz w:val="24"/>
+          <w:szCs w:val="24"/>
+        </w:rPr>
+        <w:t xml:space="preserve"> </w:t>
+      </w:r>
+      <w:proofErr w:type="spellStart"/>
+      <w:r>
+        <w:rPr>
+          <w:rFonts w:ascii="Arial" w:eastAsia="Arial" w:hAnsi="Arial" w:cs="Arial"/>
+          <w:sz w:val="24"/>
+          <w:szCs w:val="24"/>
+        </w:rPr>
+        <w:t>dba_objects</w:t>
+      </w:r>
+      <w:proofErr w:type="spellEnd"/>
+      <w:r>
+        <w:rPr>
+          <w:rFonts w:ascii="Arial" w:eastAsia="Arial" w:hAnsi="Arial" w:cs="Arial"/>
+          <w:sz w:val="24"/>
+          <w:szCs w:val="24"/>
+        </w:rPr>
+        <w:t xml:space="preserve"> </w:t>
+      </w:r>
+      <w:proofErr w:type="spellStart"/>
+      <w:r>
+        <w:rPr>
+          <w:rFonts w:ascii="Arial" w:eastAsia="Arial" w:hAnsi="Arial" w:cs="Arial"/>
+          <w:sz w:val="24"/>
+          <w:szCs w:val="24"/>
+        </w:rPr>
+        <w:t>where</w:t>
+      </w:r>
+      <w:proofErr w:type="spellEnd"/>
+      <w:r>
+        <w:rPr>
+          <w:rFonts w:ascii="Arial" w:eastAsia="Arial" w:hAnsi="Arial" w:cs="Arial"/>
+          <w:sz w:val="24"/>
+          <w:szCs w:val="24"/>
+        </w:rPr>
+        <w:t xml:space="preserve"> </w:t>
+      </w:r>
+      <w:proofErr w:type="spellStart"/>
+      <w:r>
+        <w:rPr>
+          <w:rFonts w:ascii="Arial" w:eastAsia="Arial" w:hAnsi="Arial" w:cs="Arial"/>
+          <w:sz w:val="24"/>
+          <w:szCs w:val="24"/>
+        </w:rPr>
+        <w:t>owner</w:t>
+      </w:r>
+      <w:proofErr w:type="spellEnd"/>
+      <w:r>
+        <w:rPr>
+          <w:rFonts w:ascii="Arial" w:eastAsia="Arial" w:hAnsi="Arial" w:cs="Arial"/>
+          <w:sz w:val="24"/>
+          <w:szCs w:val="24"/>
+        </w:rPr>
+        <w:t>='</w:t>
+      </w:r>
+      <w:proofErr w:type="spellStart"/>
+      <w:r>
+        <w:rPr>
+          <w:rFonts w:ascii="Arial" w:eastAsia="Arial" w:hAnsi="Arial" w:cs="Arial"/>
+          <w:sz w:val="24"/>
+          <w:szCs w:val="24"/>
+        </w:rPr>
+        <w:t>emple</w:t>
+      </w:r>
+      <w:proofErr w:type="spellEnd"/>
+      <w:r>
+        <w:rPr>
+          <w:rFonts w:ascii="Arial" w:eastAsia="Arial" w:hAnsi="Arial" w:cs="Arial"/>
+          <w:sz w:val="24"/>
+          <w:szCs w:val="24"/>
+        </w:rPr>
+        <w:t>';</w:t>
+      </w:r>
+    </w:p>
+    <w:p>
+      <w:pPr>
+        <w:spacing w:after="0"/>
+        <w:jc w:val="both"/>
+        <w:rPr>
+          <w:rFonts w:ascii="Arial" w:eastAsia="Arial" w:hAnsi="Arial" w:cs="Arial"/>
+          <w:sz w:val="24"/>
+          <w:szCs w:val="24"/>
+        </w:rPr>
+      </w:pPr>
+      <w:proofErr w:type="spellStart"/>
+      <w:r>
+        <w:rPr>
+          <w:rFonts w:ascii="Arial" w:eastAsia="Arial" w:hAnsi="Arial" w:cs="Arial"/>
+          <w:sz w:val="24"/>
+          <w:szCs w:val="24"/>
+        </w:rPr>
+        <w:t>Select</w:t>
+      </w:r>
+      <w:proofErr w:type="spellEnd"/>
+      <w:r>
+        <w:rPr>
+          <w:rFonts w:ascii="Arial" w:eastAsia="Arial" w:hAnsi="Arial" w:cs="Arial"/>
+          <w:sz w:val="24"/>
+          <w:szCs w:val="24"/>
+        </w:rPr>
+        <w:t xml:space="preserve"> * </w:t>
+      </w:r>
+      <w:proofErr w:type="spellStart"/>
+      <w:r>
+        <w:rPr>
+          <w:rFonts w:ascii="Arial" w:eastAsia="Arial" w:hAnsi="Arial" w:cs="Arial"/>
+          <w:sz w:val="24"/>
+          <w:szCs w:val="24"/>
+        </w:rPr>
+        <w:t>from</w:t>
+      </w:r>
+      <w:proofErr w:type="spellEnd"/>
+      <w:r>
+        <w:rPr>
+          <w:rFonts w:ascii="Arial" w:eastAsia="Arial" w:hAnsi="Arial" w:cs="Arial"/>
+          <w:sz w:val="24"/>
+          <w:szCs w:val="24"/>
+        </w:rPr>
+        <w:t xml:space="preserve"> </w:t>
+      </w:r>
+      <w:proofErr w:type="spellStart"/>
+      <w:r>
+        <w:rPr>
+          <w:rFonts w:ascii="Arial" w:eastAsia="Arial" w:hAnsi="Arial" w:cs="Arial"/>
+          <w:sz w:val="24"/>
+          <w:szCs w:val="24"/>
+        </w:rPr>
+        <w:t>user_nested_tables</w:t>
+      </w:r>
+      <w:proofErr w:type="spellEnd"/>
+      <w:r>
+        <w:rPr>
+          <w:rFonts w:ascii="Arial" w:eastAsia="Arial" w:hAnsi="Arial" w:cs="Arial"/>
+          <w:sz w:val="24"/>
+          <w:szCs w:val="24"/>
+        </w:rPr>
+        <w:t>;</w:t>
+      </w:r>
+    </w:p>
+    <w:p>
+      <w:pPr>
+        <w:spacing w:after="0"/>
+        <w:jc w:val="both"/>
+        <w:rPr>
+          <w:rFonts w:ascii="Arial" w:eastAsia="Arial" w:hAnsi="Arial" w:cs="Arial"/>
+          <w:sz w:val="24"/>
+          <w:szCs w:val="24"/>
+        </w:rPr>
+      </w:pPr>
+      <w:r>
+        <w:rPr>
+          <w:noProof/>
+        </w:rPr>
+        <w:drawing>
+          <wp:inline distT="0" distB="0" distL="0" distR="0" wp14:anchorId="18F5346E" wp14:editId="709A03CE">
+            <wp:extent cx="5753100" cy="503555"/>
+            <wp:effectExtent l="0" t="0" r="0" b="0"/>
+            <wp:docPr id="557515728" name="Imagen 1"/>
+            <wp:cNvGraphicFramePr>
+              <a:graphicFrameLocks xmlns:a="http://schemas.openxmlformats.org/drawingml/2006/main" noChangeAspect="1"/>
+            </wp:cNvGraphicFramePr>
+            <a:graphic xmlns:a="http://schemas.openxmlformats.org/drawingml/2006/main">
+              <a:graphicData uri="http://schemas.openxmlformats.org/drawingml/2006/picture">
+                <pic:pic xmlns:pic="http://schemas.openxmlformats.org/drawingml/2006/picture">
+                  <pic:nvPicPr>
+                    <pic:cNvPr id="557515728" name=""/>
+                    <pic:cNvPicPr/>
+                  </pic:nvPicPr>
+                  <pic:blipFill>
+                    <a:blip r:embed="rId7"/>
+                    <a:stretch>
+                      <a:fillRect/>
+                    </a:stretch>
+                  </pic:blipFill>
+                  <pic:spPr>
+                    <a:xfrm>
+                      <a:off x="0" y="0"/>
+                      <a:ext cx="5753100" cy="503555"/>
+                    </a:xfrm>
+                    <a:prstGeom prst="rect">
+                      <a:avLst/>
+                    </a:prstGeom>
+                  </pic:spPr>
+                </pic:pic>
+              </a:graphicData>
+            </a:graphic>
+          </wp:inline>
+        </w:drawing>
+      </w:r>
     </w:p>
     <w:p>
       <w:pPr>
@@ -625,69 +1505,238 @@
           <w:rFonts w:ascii="Arial" w:eastAsia="Arial" w:hAnsi="Arial" w:cs="Arial"/>
           <w:sz w:val="24"/>
           <w:szCs w:val="24"/>
+        </w:rPr>
+      </w:pPr>
+      <w:proofErr w:type="spellStart"/>
+      <w:r>
+        <w:rPr>
+          <w:rFonts w:ascii="Arial" w:eastAsia="Arial" w:hAnsi="Arial" w:cs="Arial"/>
+          <w:sz w:val="24"/>
+          <w:szCs w:val="24"/>
+        </w:rPr>
+        <w:t>Select</w:t>
+      </w:r>
+      <w:proofErr w:type="spellEnd"/>
+      <w:r>
+        <w:rPr>
+          <w:rFonts w:ascii="Arial" w:eastAsia="Arial" w:hAnsi="Arial" w:cs="Arial"/>
+          <w:sz w:val="24"/>
+          <w:szCs w:val="24"/>
+        </w:rPr>
+        <w:t xml:space="preserve"> </w:t>
+      </w:r>
+      <w:proofErr w:type="spellStart"/>
+      <w:r>
+        <w:rPr>
+          <w:rFonts w:ascii="Arial" w:eastAsia="Arial" w:hAnsi="Arial" w:cs="Arial"/>
+          <w:sz w:val="24"/>
+          <w:szCs w:val="24"/>
+        </w:rPr>
+        <w:t>segment_</w:t>
+      </w:r>
+      <w:proofErr w:type="gramStart"/>
+      <w:r>
+        <w:rPr>
+          <w:rFonts w:ascii="Arial" w:eastAsia="Arial" w:hAnsi="Arial" w:cs="Arial"/>
+          <w:sz w:val="24"/>
+          <w:szCs w:val="24"/>
+        </w:rPr>
+        <w:t>name</w:t>
+      </w:r>
+      <w:proofErr w:type="spellEnd"/>
+      <w:r>
+        <w:rPr>
+          <w:rFonts w:ascii="Arial" w:eastAsia="Arial" w:hAnsi="Arial" w:cs="Arial"/>
+          <w:sz w:val="24"/>
+          <w:szCs w:val="24"/>
+        </w:rPr>
+        <w:t xml:space="preserve"> ,</w:t>
+      </w:r>
+      <w:proofErr w:type="spellStart"/>
+      <w:r>
+        <w:rPr>
+          <w:rFonts w:ascii="Arial" w:eastAsia="Arial" w:hAnsi="Arial" w:cs="Arial"/>
+          <w:sz w:val="24"/>
+          <w:szCs w:val="24"/>
+        </w:rPr>
+        <w:t>segment</w:t>
+      </w:r>
+      <w:proofErr w:type="gramEnd"/>
+      <w:r>
+        <w:rPr>
+          <w:rFonts w:ascii="Arial" w:eastAsia="Arial" w:hAnsi="Arial" w:cs="Arial"/>
+          <w:sz w:val="24"/>
+          <w:szCs w:val="24"/>
+        </w:rPr>
+        <w:t>_type</w:t>
+      </w:r>
+      <w:proofErr w:type="spellEnd"/>
+      <w:r>
+        <w:rPr>
+          <w:rFonts w:ascii="Arial" w:eastAsia="Arial" w:hAnsi="Arial" w:cs="Arial"/>
+          <w:sz w:val="24"/>
+          <w:szCs w:val="24"/>
+        </w:rPr>
+        <w:t xml:space="preserve"> </w:t>
+      </w:r>
+      <w:proofErr w:type="spellStart"/>
+      <w:r>
+        <w:rPr>
+          <w:rFonts w:ascii="Arial" w:eastAsia="Arial" w:hAnsi="Arial" w:cs="Arial"/>
+          <w:sz w:val="24"/>
+          <w:szCs w:val="24"/>
+        </w:rPr>
+        <w:t>from</w:t>
+      </w:r>
+      <w:proofErr w:type="spellEnd"/>
+      <w:r>
+        <w:rPr>
+          <w:rFonts w:ascii="Arial" w:eastAsia="Arial" w:hAnsi="Arial" w:cs="Arial"/>
+          <w:sz w:val="24"/>
+          <w:szCs w:val="24"/>
+        </w:rPr>
+        <w:t xml:space="preserve"> </w:t>
+      </w:r>
+      <w:proofErr w:type="spellStart"/>
+      <w:r>
+        <w:rPr>
+          <w:rFonts w:ascii="Arial" w:eastAsia="Arial" w:hAnsi="Arial" w:cs="Arial"/>
+          <w:sz w:val="24"/>
+          <w:szCs w:val="24"/>
+        </w:rPr>
+        <w:t>dba_segments</w:t>
+      </w:r>
+      <w:proofErr w:type="spellEnd"/>
+      <w:r>
+        <w:rPr>
+          <w:rFonts w:ascii="Arial" w:eastAsia="Arial" w:hAnsi="Arial" w:cs="Arial"/>
+          <w:sz w:val="24"/>
+          <w:szCs w:val="24"/>
+        </w:rPr>
+        <w:t xml:space="preserve"> </w:t>
+      </w:r>
+      <w:proofErr w:type="spellStart"/>
+      <w:r>
+        <w:rPr>
+          <w:rFonts w:ascii="Arial" w:eastAsia="Arial" w:hAnsi="Arial" w:cs="Arial"/>
+          <w:sz w:val="24"/>
+          <w:szCs w:val="24"/>
+        </w:rPr>
+        <w:t>where</w:t>
+      </w:r>
+      <w:proofErr w:type="spellEnd"/>
+      <w:r>
+        <w:rPr>
+          <w:rFonts w:ascii="Arial" w:eastAsia="Arial" w:hAnsi="Arial" w:cs="Arial"/>
+          <w:sz w:val="24"/>
+          <w:szCs w:val="24"/>
+        </w:rPr>
+        <w:t xml:space="preserve"> </w:t>
+      </w:r>
+      <w:proofErr w:type="spellStart"/>
+      <w:r>
+        <w:rPr>
+          <w:rFonts w:ascii="Arial" w:eastAsia="Arial" w:hAnsi="Arial" w:cs="Arial"/>
+          <w:sz w:val="24"/>
+          <w:szCs w:val="24"/>
+        </w:rPr>
+        <w:t>segment_name</w:t>
+      </w:r>
+      <w:proofErr w:type="spellEnd"/>
+      <w:r>
+        <w:rPr>
+          <w:rFonts w:ascii="Arial" w:eastAsia="Arial" w:hAnsi="Arial" w:cs="Arial"/>
+          <w:sz w:val="24"/>
+          <w:szCs w:val="24"/>
+        </w:rPr>
+        <w:t xml:space="preserve"> </w:t>
+      </w:r>
+      <w:proofErr w:type="spellStart"/>
+      <w:r>
+        <w:rPr>
+          <w:rFonts w:ascii="Arial" w:eastAsia="Arial" w:hAnsi="Arial" w:cs="Arial"/>
+          <w:sz w:val="24"/>
+          <w:szCs w:val="24"/>
+        </w:rPr>
+        <w:t>like</w:t>
+      </w:r>
+      <w:proofErr w:type="spellEnd"/>
+      <w:r>
+        <w:rPr>
+          <w:rFonts w:ascii="Arial" w:eastAsia="Arial" w:hAnsi="Arial" w:cs="Arial"/>
+          <w:sz w:val="24"/>
+          <w:szCs w:val="24"/>
+        </w:rPr>
+        <w:t xml:space="preserve"> ‘%HIJO%’;</w:t>
+      </w:r>
+    </w:p>
+    <w:p>
+      <w:pPr>
+        <w:spacing w:after="0"/>
+        <w:jc w:val="both"/>
+        <w:rPr>
+          <w:rFonts w:ascii="Arial" w:eastAsia="Arial" w:hAnsi="Arial" w:cs="Arial"/>
+          <w:sz w:val="24"/>
+          <w:szCs w:val="24"/>
           <w:u w:val="single"/>
         </w:rPr>
       </w:pPr>
       <w:r>
         <w:rPr>
-          <w:rFonts w:ascii="Arial" w:eastAsia="Arial" w:hAnsi="Arial" w:cs="Arial"/>
-          <w:sz w:val="24"/>
-          <w:szCs w:val="24"/>
-        </w:rPr>
-        <w:t>Select segment_name ,segment_type from dba_segments where segment_name like ‘%HIJO%’;</w:t>
-      </w:r>
-    </w:p>
-    <w:p>
-      <w:pPr>
-        <w:spacing w:after="0"/>
-        <w:jc w:val="both"/>
-        <w:rPr>
-          <w:rFonts w:ascii="Arial" w:eastAsia="Arial" w:hAnsi="Arial" w:cs="Arial"/>
-          <w:sz w:val="24"/>
-          <w:szCs w:val="24"/>
-        </w:rPr>
-      </w:pPr>
-    </w:p>
-    <w:p>
-      <w:pPr>
-        <w:spacing w:after="0"/>
-        <w:jc w:val="both"/>
-        <w:rPr>
-          <w:rFonts w:ascii="Arial" w:eastAsia="Arial" w:hAnsi="Arial" w:cs="Arial"/>
-          <w:sz w:val="24"/>
-          <w:szCs w:val="24"/>
-        </w:rPr>
-      </w:pPr>
-    </w:p>
-    <w:p>
-      <w:pPr>
-        <w:numPr>
-          <w:ilvl w:val="0"/>
-          <w:numId w:val="1"/>
-        </w:numPr>
-        <w:spacing w:after="0"/>
-        <w:jc w:val="both"/>
-        <w:rPr>
-          <w:rFonts w:ascii="Arial" w:eastAsia="Arial" w:hAnsi="Arial" w:cs="Arial"/>
-          <w:color w:val="000000"/>
-          <w:sz w:val="24"/>
-          <w:szCs w:val="24"/>
-        </w:rPr>
-      </w:pPr>
-      <w:r>
-        <w:rPr>
-          <w:rFonts w:ascii="Arial" w:eastAsia="Arial" w:hAnsi="Arial" w:cs="Arial"/>
-          <w:color w:val="000000"/>
-          <w:sz w:val="24"/>
-          <w:szCs w:val="24"/>
-        </w:rPr>
-        <w:t>Inserta dos empleados con INSERT con estos datos:</w:t>
-      </w:r>
+          <w:noProof/>
+        </w:rPr>
+        <w:drawing>
+          <wp:inline distT="0" distB="0" distL="0" distR="0" wp14:anchorId="1AF5A491" wp14:editId="5CB7049F">
+            <wp:extent cx="2419048" cy="390476"/>
+            <wp:effectExtent l="0" t="0" r="635" b="0"/>
+            <wp:docPr id="1960772839" name="Imagen 1"/>
+            <wp:cNvGraphicFramePr>
+              <a:graphicFrameLocks xmlns:a="http://schemas.openxmlformats.org/drawingml/2006/main" noChangeAspect="1"/>
+            </wp:cNvGraphicFramePr>
+            <a:graphic xmlns:a="http://schemas.openxmlformats.org/drawingml/2006/main">
+              <a:graphicData uri="http://schemas.openxmlformats.org/drawingml/2006/picture">
+                <pic:pic xmlns:pic="http://schemas.openxmlformats.org/drawingml/2006/picture">
+                  <pic:nvPicPr>
+                    <pic:cNvPr id="1960772839" name=""/>
+                    <pic:cNvPicPr/>
+                  </pic:nvPicPr>
+                  <pic:blipFill>
+                    <a:blip r:embed="rId8"/>
+                    <a:stretch>
+                      <a:fillRect/>
+                    </a:stretch>
+                  </pic:blipFill>
+                  <pic:spPr>
+                    <a:xfrm>
+                      <a:off x="0" y="0"/>
+                      <a:ext cx="2419048" cy="390476"/>
+                    </a:xfrm>
+                    <a:prstGeom prst="rect">
+                      <a:avLst/>
+                    </a:prstGeom>
+                  </pic:spPr>
+                </pic:pic>
+              </a:graphicData>
+            </a:graphic>
+          </wp:inline>
+        </w:drawing>
+      </w:r>
+    </w:p>
+    <w:p>
+      <w:pPr>
+        <w:spacing w:after="0"/>
+        <w:jc w:val="both"/>
+        <w:rPr>
+          <w:rFonts w:ascii="Arial" w:eastAsia="Arial" w:hAnsi="Arial" w:cs="Arial"/>
+          <w:sz w:val="24"/>
+          <w:szCs w:val="24"/>
+        </w:rPr>
+      </w:pPr>
     </w:p>
     <w:tbl>
       <w:tblPr>
         <w:tblStyle w:val="a"/>
-        <w:tblpPr w:leftFromText="180" w:rightFromText="180" w:topFromText="180" w:bottomFromText="180" w:vertAnchor="text" w:tblpX="637"/>
+        <w:tblpPr w:leftFromText="180" w:rightFromText="180" w:topFromText="180" w:bottomFromText="180" w:vertAnchor="text" w:horzAnchor="page" w:tblpX="4539" w:tblpY="426"/>
         <w:tblW w:w="6722" w:type="dxa"/>
         <w:tblInd w:w="0" w:type="dxa"/>
         <w:tblBorders>
@@ -743,7 +1792,6 @@
                 <w:sz w:val="24"/>
                 <w:szCs w:val="24"/>
               </w:rPr>
-              <w:lastRenderedPageBreak/>
               <w:t>Id</w:t>
             </w:r>
           </w:p>
@@ -1001,7 +2049,27 @@
                 <w:sz w:val="24"/>
                 <w:szCs w:val="24"/>
               </w:rPr>
-              <w:t>(Elena,Pablo)</w:t>
+              <w:t>(</w:t>
+            </w:r>
+            <w:proofErr w:type="spellStart"/>
+            <w:proofErr w:type="gramStart"/>
+            <w:r>
+              <w:rPr>
+                <w:rFonts w:ascii="Arial" w:eastAsia="Arial" w:hAnsi="Arial" w:cs="Arial"/>
+                <w:sz w:val="24"/>
+                <w:szCs w:val="24"/>
+              </w:rPr>
+              <w:t>Elena,Pablo</w:t>
+            </w:r>
+            <w:proofErr w:type="spellEnd"/>
+            <w:proofErr w:type="gramEnd"/>
+            <w:r>
+              <w:rPr>
+                <w:rFonts w:ascii="Arial" w:eastAsia="Arial" w:hAnsi="Arial" w:cs="Arial"/>
+                <w:sz w:val="24"/>
+                <w:szCs w:val="24"/>
+              </w:rPr>
+              <w:t>)</w:t>
             </w:r>
           </w:p>
         </w:tc>
@@ -1108,6 +2176,7 @@
                 <w:szCs w:val="24"/>
               </w:rPr>
             </w:pPr>
+            <w:proofErr w:type="spellStart"/>
             <w:r>
               <w:rPr>
                 <w:rFonts w:ascii="Arial" w:eastAsia="Arial" w:hAnsi="Arial" w:cs="Arial"/>
@@ -1116,6 +2185,7 @@
               </w:rPr>
               <w:t>Sanchez</w:t>
             </w:r>
+            <w:proofErr w:type="spellEnd"/>
           </w:p>
         </w:tc>
         <w:tc>
@@ -1150,12 +2220,68 @@
                 <w:sz w:val="24"/>
                 <w:szCs w:val="24"/>
               </w:rPr>
-              <w:t>(Carmen,Candela)</w:t>
+              <w:t>(</w:t>
+            </w:r>
+            <w:proofErr w:type="spellStart"/>
+            <w:proofErr w:type="gramStart"/>
+            <w:r>
+              <w:rPr>
+                <w:rFonts w:ascii="Arial" w:eastAsia="Arial" w:hAnsi="Arial" w:cs="Arial"/>
+                <w:sz w:val="24"/>
+                <w:szCs w:val="24"/>
+              </w:rPr>
+              <w:t>Carmen,Candela</w:t>
+            </w:r>
+            <w:proofErr w:type="spellEnd"/>
+            <w:proofErr w:type="gramEnd"/>
+            <w:r>
+              <w:rPr>
+                <w:rFonts w:ascii="Arial" w:eastAsia="Arial" w:hAnsi="Arial" w:cs="Arial"/>
+                <w:sz w:val="24"/>
+                <w:szCs w:val="24"/>
+              </w:rPr>
+              <w:t>)</w:t>
             </w:r>
           </w:p>
         </w:tc>
       </w:tr>
     </w:tbl>
+    <w:p>
+      <w:pPr>
+        <w:spacing w:after="0"/>
+        <w:jc w:val="both"/>
+        <w:rPr>
+          <w:rFonts w:ascii="Arial" w:eastAsia="Arial" w:hAnsi="Arial" w:cs="Arial"/>
+          <w:sz w:val="24"/>
+          <w:szCs w:val="24"/>
+        </w:rPr>
+      </w:pPr>
+    </w:p>
+    <w:p>
+      <w:pPr>
+        <w:numPr>
+          <w:ilvl w:val="0"/>
+          <w:numId w:val="1"/>
+        </w:numPr>
+        <w:spacing w:after="0"/>
+        <w:jc w:val="both"/>
+        <w:rPr>
+          <w:rFonts w:ascii="Arial" w:eastAsia="Arial" w:hAnsi="Arial" w:cs="Arial"/>
+          <w:color w:val="000000"/>
+          <w:sz w:val="24"/>
+          <w:szCs w:val="24"/>
+        </w:rPr>
+      </w:pPr>
+      <w:r>
+        <w:rPr>
+          <w:rFonts w:ascii="Arial" w:eastAsia="Arial" w:hAnsi="Arial" w:cs="Arial"/>
+          <w:color w:val="000000"/>
+          <w:sz w:val="24"/>
+          <w:szCs w:val="24"/>
+        </w:rPr>
+        <w:t>Inserta dos empleados con INSERT con estos datos:</w:t>
+      </w:r>
+    </w:p>
     <w:p>
       <w:pPr>
         <w:spacing w:after="0"/>
@@ -1191,18 +2317,324 @@
         <w:jc w:val="both"/>
         <w:rPr>
           <w:rFonts w:ascii="Arial" w:eastAsia="Arial" w:hAnsi="Arial" w:cs="Arial"/>
-          <w:sz w:val="24"/>
-          <w:szCs w:val="24"/>
-        </w:rPr>
-      </w:pPr>
-      <w:r>
-        <w:rPr>
-          <w:rFonts w:ascii="Arial" w:eastAsia="Arial" w:hAnsi="Arial" w:cs="Arial"/>
           <w:b/>
           <w:sz w:val="24"/>
           <w:szCs w:val="24"/>
         </w:rPr>
+      </w:pPr>
+      <w:r>
+        <w:rPr>
+          <w:rFonts w:ascii="Arial" w:eastAsia="Arial" w:hAnsi="Arial" w:cs="Arial"/>
+          <w:b/>
+          <w:sz w:val="24"/>
+          <w:szCs w:val="24"/>
+        </w:rPr>
         <w:t xml:space="preserve">RESPUESTA: </w:t>
+      </w:r>
+    </w:p>
+    <w:p>
+      <w:pPr>
+        <w:spacing w:after="0"/>
+        <w:jc w:val="both"/>
+        <w:rPr>
+          <w:rFonts w:ascii="Arial" w:eastAsia="Arial" w:hAnsi="Arial" w:cs="Arial"/>
+          <w:sz w:val="24"/>
+          <w:szCs w:val="24"/>
+        </w:rPr>
+      </w:pPr>
+    </w:p>
+    <w:p>
+      <w:pPr>
+        <w:spacing w:after="0"/>
+        <w:jc w:val="both"/>
+        <w:rPr>
+          <w:rFonts w:ascii="Arial" w:eastAsia="Arial" w:hAnsi="Arial" w:cs="Arial"/>
+          <w:sz w:val="24"/>
+          <w:szCs w:val="24"/>
+        </w:rPr>
+      </w:pPr>
+      <w:r>
+        <w:rPr>
+          <w:rFonts w:ascii="Arial" w:eastAsia="Arial" w:hAnsi="Arial" w:cs="Arial"/>
+          <w:sz w:val="24"/>
+          <w:szCs w:val="24"/>
+        </w:rPr>
+        <w:t>INSERT INTO empleado VALUES (</w:t>
+      </w:r>
+    </w:p>
+    <w:p>
+      <w:pPr>
+        <w:spacing w:after="0"/>
+        <w:jc w:val="both"/>
+        <w:rPr>
+          <w:rFonts w:ascii="Arial" w:eastAsia="Arial" w:hAnsi="Arial" w:cs="Arial"/>
+          <w:sz w:val="24"/>
+          <w:szCs w:val="24"/>
+        </w:rPr>
+      </w:pPr>
+      <w:r>
+        <w:rPr>
+          <w:rFonts w:ascii="Arial" w:eastAsia="Arial" w:hAnsi="Arial" w:cs="Arial"/>
+          <w:sz w:val="24"/>
+          <w:szCs w:val="24"/>
+        </w:rPr>
+        <w:t xml:space="preserve">    1,</w:t>
+      </w:r>
+    </w:p>
+    <w:p>
+      <w:pPr>
+        <w:spacing w:after="0"/>
+        <w:jc w:val="both"/>
+        <w:rPr>
+          <w:rFonts w:ascii="Arial" w:eastAsia="Arial" w:hAnsi="Arial" w:cs="Arial"/>
+          <w:sz w:val="24"/>
+          <w:szCs w:val="24"/>
+        </w:rPr>
+      </w:pPr>
+      <w:r>
+        <w:rPr>
+          <w:rFonts w:ascii="Arial" w:eastAsia="Arial" w:hAnsi="Arial" w:cs="Arial"/>
+          <w:sz w:val="24"/>
+          <w:szCs w:val="24"/>
+        </w:rPr>
+        <w:t xml:space="preserve">    'Fernando',</w:t>
+      </w:r>
+    </w:p>
+    <w:p>
+      <w:pPr>
+        <w:spacing w:after="0"/>
+        <w:jc w:val="both"/>
+        <w:rPr>
+          <w:rFonts w:ascii="Arial" w:eastAsia="Arial" w:hAnsi="Arial" w:cs="Arial"/>
+          <w:sz w:val="24"/>
+          <w:szCs w:val="24"/>
+        </w:rPr>
+      </w:pPr>
+      <w:r>
+        <w:rPr>
+          <w:rFonts w:ascii="Arial" w:eastAsia="Arial" w:hAnsi="Arial" w:cs="Arial"/>
+          <w:sz w:val="24"/>
+          <w:szCs w:val="24"/>
+        </w:rPr>
+        <w:t xml:space="preserve">    'Moreno',</w:t>
+      </w:r>
+    </w:p>
+    <w:p>
+      <w:pPr>
+        <w:spacing w:after="0"/>
+        <w:jc w:val="both"/>
+        <w:rPr>
+          <w:rFonts w:ascii="Arial" w:eastAsia="Arial" w:hAnsi="Arial" w:cs="Arial"/>
+          <w:sz w:val="24"/>
+          <w:szCs w:val="24"/>
+        </w:rPr>
+      </w:pPr>
+      <w:r>
+        <w:rPr>
+          <w:rFonts w:ascii="Arial" w:eastAsia="Arial" w:hAnsi="Arial" w:cs="Arial"/>
+          <w:sz w:val="24"/>
+          <w:szCs w:val="24"/>
+        </w:rPr>
+        <w:t xml:space="preserve">    </w:t>
+      </w:r>
+      <w:proofErr w:type="spellStart"/>
+      <w:r>
+        <w:rPr>
+          <w:rFonts w:ascii="Arial" w:eastAsia="Arial" w:hAnsi="Arial" w:cs="Arial"/>
+          <w:sz w:val="24"/>
+          <w:szCs w:val="24"/>
+        </w:rPr>
+        <w:t>tabla_hijos</w:t>
+      </w:r>
+      <w:proofErr w:type="spellEnd"/>
+      <w:r>
+        <w:rPr>
+          <w:rFonts w:ascii="Arial" w:eastAsia="Arial" w:hAnsi="Arial" w:cs="Arial"/>
+          <w:sz w:val="24"/>
+          <w:szCs w:val="24"/>
+        </w:rPr>
+        <w:t>(hijos('Elena'), hijos('Pablo'))</w:t>
+      </w:r>
+    </w:p>
+    <w:p>
+      <w:pPr>
+        <w:spacing w:after="0"/>
+        <w:jc w:val="both"/>
+        <w:rPr>
+          <w:rFonts w:ascii="Arial" w:eastAsia="Arial" w:hAnsi="Arial" w:cs="Arial"/>
+          <w:sz w:val="24"/>
+          <w:szCs w:val="24"/>
+        </w:rPr>
+      </w:pPr>
+      <w:r>
+        <w:rPr>
+          <w:rFonts w:ascii="Arial" w:eastAsia="Arial" w:hAnsi="Arial" w:cs="Arial"/>
+          <w:sz w:val="24"/>
+          <w:szCs w:val="24"/>
+        </w:rPr>
+        <w:t>);</w:t>
+      </w:r>
+    </w:p>
+    <w:p>
+      <w:pPr>
+        <w:spacing w:after="0"/>
+        <w:jc w:val="both"/>
+        <w:rPr>
+          <w:rFonts w:ascii="Arial" w:eastAsia="Arial" w:hAnsi="Arial" w:cs="Arial"/>
+          <w:sz w:val="24"/>
+          <w:szCs w:val="24"/>
+        </w:rPr>
+      </w:pPr>
+    </w:p>
+    <w:p>
+      <w:pPr>
+        <w:spacing w:after="0"/>
+        <w:jc w:val="both"/>
+        <w:rPr>
+          <w:rFonts w:ascii="Arial" w:eastAsia="Arial" w:hAnsi="Arial" w:cs="Arial"/>
+          <w:sz w:val="24"/>
+          <w:szCs w:val="24"/>
+        </w:rPr>
+      </w:pPr>
+      <w:r>
+        <w:rPr>
+          <w:rFonts w:ascii="Arial" w:eastAsia="Arial" w:hAnsi="Arial" w:cs="Arial"/>
+          <w:sz w:val="24"/>
+          <w:szCs w:val="24"/>
+        </w:rPr>
+        <w:t>INSERT INTO empleado VALUES (</w:t>
+      </w:r>
+    </w:p>
+    <w:p>
+      <w:pPr>
+        <w:spacing w:after="0"/>
+        <w:jc w:val="both"/>
+        <w:rPr>
+          <w:rFonts w:ascii="Arial" w:eastAsia="Arial" w:hAnsi="Arial" w:cs="Arial"/>
+          <w:sz w:val="24"/>
+          <w:szCs w:val="24"/>
+        </w:rPr>
+      </w:pPr>
+      <w:r>
+        <w:rPr>
+          <w:rFonts w:ascii="Arial" w:eastAsia="Arial" w:hAnsi="Arial" w:cs="Arial"/>
+          <w:sz w:val="24"/>
+          <w:szCs w:val="24"/>
+        </w:rPr>
+        <w:t xml:space="preserve">    2,</w:t>
+      </w:r>
+    </w:p>
+    <w:p>
+      <w:pPr>
+        <w:spacing w:after="0"/>
+        <w:jc w:val="both"/>
+        <w:rPr>
+          <w:rFonts w:ascii="Arial" w:eastAsia="Arial" w:hAnsi="Arial" w:cs="Arial"/>
+          <w:sz w:val="24"/>
+          <w:szCs w:val="24"/>
+        </w:rPr>
+      </w:pPr>
+      <w:r>
+        <w:rPr>
+          <w:rFonts w:ascii="Arial" w:eastAsia="Arial" w:hAnsi="Arial" w:cs="Arial"/>
+          <w:sz w:val="24"/>
+          <w:szCs w:val="24"/>
+        </w:rPr>
+        <w:t xml:space="preserve">    'David',</w:t>
+      </w:r>
+    </w:p>
+    <w:p>
+      <w:pPr>
+        <w:spacing w:after="0"/>
+        <w:jc w:val="both"/>
+        <w:rPr>
+          <w:rFonts w:ascii="Arial" w:eastAsia="Arial" w:hAnsi="Arial" w:cs="Arial"/>
+          <w:sz w:val="24"/>
+          <w:szCs w:val="24"/>
+        </w:rPr>
+      </w:pPr>
+      <w:r>
+        <w:rPr>
+          <w:rFonts w:ascii="Arial" w:eastAsia="Arial" w:hAnsi="Arial" w:cs="Arial"/>
+          <w:sz w:val="24"/>
+          <w:szCs w:val="24"/>
+        </w:rPr>
+        <w:lastRenderedPageBreak/>
+        <w:t xml:space="preserve">    '</w:t>
+      </w:r>
+      <w:proofErr w:type="spellStart"/>
+      <w:r>
+        <w:rPr>
+          <w:rFonts w:ascii="Arial" w:eastAsia="Arial" w:hAnsi="Arial" w:cs="Arial"/>
+          <w:sz w:val="24"/>
+          <w:szCs w:val="24"/>
+        </w:rPr>
+        <w:t>Sanchez</w:t>
+      </w:r>
+      <w:proofErr w:type="spellEnd"/>
+      <w:r>
+        <w:rPr>
+          <w:rFonts w:ascii="Arial" w:eastAsia="Arial" w:hAnsi="Arial" w:cs="Arial"/>
+          <w:sz w:val="24"/>
+          <w:szCs w:val="24"/>
+        </w:rPr>
+        <w:t>',</w:t>
+      </w:r>
+    </w:p>
+    <w:p>
+      <w:pPr>
+        <w:spacing w:after="0"/>
+        <w:jc w:val="both"/>
+        <w:rPr>
+          <w:rFonts w:ascii="Arial" w:eastAsia="Arial" w:hAnsi="Arial" w:cs="Arial"/>
+          <w:sz w:val="24"/>
+          <w:szCs w:val="24"/>
+        </w:rPr>
+      </w:pPr>
+      <w:r>
+        <w:rPr>
+          <w:rFonts w:ascii="Arial" w:eastAsia="Arial" w:hAnsi="Arial" w:cs="Arial"/>
+          <w:sz w:val="24"/>
+          <w:szCs w:val="24"/>
+        </w:rPr>
+        <w:t xml:space="preserve">    </w:t>
+      </w:r>
+      <w:proofErr w:type="spellStart"/>
+      <w:r>
+        <w:rPr>
+          <w:rFonts w:ascii="Arial" w:eastAsia="Arial" w:hAnsi="Arial" w:cs="Arial"/>
+          <w:sz w:val="24"/>
+          <w:szCs w:val="24"/>
+        </w:rPr>
+        <w:t>tabla_hijos</w:t>
+      </w:r>
+      <w:proofErr w:type="spellEnd"/>
+      <w:r>
+        <w:rPr>
+          <w:rFonts w:ascii="Arial" w:eastAsia="Arial" w:hAnsi="Arial" w:cs="Arial"/>
+          <w:sz w:val="24"/>
+          <w:szCs w:val="24"/>
+        </w:rPr>
+        <w:t>(hijos('Carmen'), hijos('Candela'))</w:t>
+      </w:r>
+    </w:p>
+    <w:p>
+      <w:pPr>
+        <w:spacing w:after="0"/>
+        <w:jc w:val="both"/>
+        <w:rPr>
+          <w:rFonts w:ascii="Arial" w:eastAsia="Arial" w:hAnsi="Arial" w:cs="Arial"/>
+          <w:sz w:val="24"/>
+          <w:szCs w:val="24"/>
+        </w:rPr>
+      </w:pPr>
+      <w:r>
+        <w:rPr>
+          <w:rFonts w:ascii="Arial" w:eastAsia="Arial" w:hAnsi="Arial" w:cs="Arial"/>
+          <w:sz w:val="24"/>
+          <w:szCs w:val="24"/>
+        </w:rPr>
+        <w:t>);</w:t>
       </w:r>
     </w:p>
     <w:p>
@@ -1318,6 +2750,42 @@
           <w:szCs w:val="24"/>
         </w:rPr>
       </w:pPr>
+      <w:proofErr w:type="spellStart"/>
+      <w:r>
+        <w:rPr>
+          <w:rFonts w:ascii="Arial" w:eastAsia="Arial" w:hAnsi="Arial" w:cs="Arial"/>
+          <w:sz w:val="24"/>
+          <w:szCs w:val="24"/>
+        </w:rPr>
+        <w:t>select</w:t>
+      </w:r>
+      <w:proofErr w:type="spellEnd"/>
+      <w:r>
+        <w:rPr>
+          <w:rFonts w:ascii="Arial" w:eastAsia="Arial" w:hAnsi="Arial" w:cs="Arial"/>
+          <w:sz w:val="24"/>
+          <w:szCs w:val="24"/>
+        </w:rPr>
+        <w:t xml:space="preserve"> * </w:t>
+      </w:r>
+      <w:proofErr w:type="spellStart"/>
+      <w:r>
+        <w:rPr>
+          <w:rFonts w:ascii="Arial" w:eastAsia="Arial" w:hAnsi="Arial" w:cs="Arial"/>
+          <w:sz w:val="24"/>
+          <w:szCs w:val="24"/>
+        </w:rPr>
+        <w:t>from</w:t>
+      </w:r>
+      <w:proofErr w:type="spellEnd"/>
+      <w:r>
+        <w:rPr>
+          <w:rFonts w:ascii="Arial" w:eastAsia="Arial" w:hAnsi="Arial" w:cs="Arial"/>
+          <w:sz w:val="24"/>
+          <w:szCs w:val="24"/>
+        </w:rPr>
+        <w:t xml:space="preserve"> empleado;</w:t>
+      </w:r>
     </w:p>
     <w:p>
       <w:pPr>
@@ -1410,6 +2878,46 @@
           <w:szCs w:val="24"/>
         </w:rPr>
       </w:pPr>
+      <w:r>
+        <w:rPr>
+          <w:noProof/>
+        </w:rPr>
+        <w:drawing>
+          <wp:inline distT="0" distB="0" distL="0" distR="0" wp14:anchorId="39D2829B" wp14:editId="5BE94FA5">
+            <wp:extent cx="3542857" cy="2409524"/>
+            <wp:effectExtent l="0" t="0" r="635" b="0"/>
+            <wp:docPr id="1721860475" name="Imagen 1" descr="Interfaz de usuario gráfica, Texto, Aplicación&#10;&#10;Descripción generada automáticamente"/>
+            <wp:cNvGraphicFramePr>
+              <a:graphicFrameLocks xmlns:a="http://schemas.openxmlformats.org/drawingml/2006/main" noChangeAspect="1"/>
+            </wp:cNvGraphicFramePr>
+            <a:graphic xmlns:a="http://schemas.openxmlformats.org/drawingml/2006/main">
+              <a:graphicData uri="http://schemas.openxmlformats.org/drawingml/2006/picture">
+                <pic:pic xmlns:pic="http://schemas.openxmlformats.org/drawingml/2006/picture">
+                  <pic:nvPicPr>
+                    <pic:cNvPr id="1721860475" name="Imagen 1" descr="Interfaz de usuario gráfica, Texto, Aplicación&#10;&#10;Descripción generada automáticamente"/>
+                    <pic:cNvPicPr/>
+                  </pic:nvPicPr>
+                  <pic:blipFill>
+                    <a:blip r:embed="rId9"/>
+                    <a:stretch>
+                      <a:fillRect/>
+                    </a:stretch>
+                  </pic:blipFill>
+                  <pic:spPr>
+                    <a:xfrm>
+                      <a:off x="0" y="0"/>
+                      <a:ext cx="3542857" cy="2409524"/>
+                    </a:xfrm>
+                    <a:prstGeom prst="rect">
+                      <a:avLst/>
+                    </a:prstGeom>
+                  </pic:spPr>
+                </pic:pic>
+              </a:graphicData>
+            </a:graphic>
+          </wp:inline>
+        </w:drawing>
+      </w:r>
     </w:p>
     <w:p>
       <w:pPr>
@@ -1458,7 +2966,47 @@
           <w:sz w:val="24"/>
           <w:szCs w:val="24"/>
         </w:rPr>
-        <w:t>Actualiza la tabla empleado cambiando el nombre de los hijos del empleado idemp 1 por Carmen, Candela, Cayetana.</w:t>
+        <w:t xml:space="preserve">Actualiza la </w:t>
+      </w:r>
+      <w:proofErr w:type="gramStart"/>
+      <w:r>
+        <w:rPr>
+          <w:rFonts w:ascii="Arial" w:eastAsia="Arial" w:hAnsi="Arial" w:cs="Arial"/>
+          <w:color w:val="000000"/>
+          <w:sz w:val="24"/>
+          <w:szCs w:val="24"/>
+        </w:rPr>
+        <w:t>tabla empleado</w:t>
+      </w:r>
+      <w:proofErr w:type="gramEnd"/>
+      <w:r>
+        <w:rPr>
+          <w:rFonts w:ascii="Arial" w:eastAsia="Arial" w:hAnsi="Arial" w:cs="Arial"/>
+          <w:color w:val="000000"/>
+          <w:sz w:val="24"/>
+          <w:szCs w:val="24"/>
+        </w:rPr>
+        <w:t xml:space="preserve"> cambiando el nombre de los hijos del empleado </w:t>
+      </w:r>
+      <w:proofErr w:type="spellStart"/>
+      <w:r>
+        <w:rPr>
+          <w:rFonts w:ascii="Arial" w:eastAsia="Arial" w:hAnsi="Arial" w:cs="Arial"/>
+          <w:color w:val="000000"/>
+          <w:sz w:val="24"/>
+          <w:szCs w:val="24"/>
+        </w:rPr>
+        <w:t>idemp</w:t>
+      </w:r>
+      <w:proofErr w:type="spellEnd"/>
+      <w:r>
+        <w:rPr>
+          <w:rFonts w:ascii="Arial" w:eastAsia="Arial" w:hAnsi="Arial" w:cs="Arial"/>
+          <w:color w:val="000000"/>
+          <w:sz w:val="24"/>
+          <w:szCs w:val="24"/>
+        </w:rPr>
+        <w:t xml:space="preserve"> 1 por Carmen, Candela, Cayetana.</w:t>
       </w:r>
     </w:p>
     <w:p>
@@ -1502,6 +3050,126 @@
           <w:szCs w:val="24"/>
         </w:rPr>
       </w:pPr>
+      <w:r>
+        <w:rPr>
+          <w:rFonts w:ascii="Arial" w:eastAsia="Arial" w:hAnsi="Arial" w:cs="Arial"/>
+          <w:sz w:val="24"/>
+          <w:szCs w:val="24"/>
+        </w:rPr>
+        <w:t>UPDATE empleado</w:t>
+      </w:r>
+    </w:p>
+    <w:p>
+      <w:pPr>
+        <w:spacing w:after="0"/>
+        <w:jc w:val="both"/>
+        <w:rPr>
+          <w:rFonts w:ascii="Arial" w:eastAsia="Arial" w:hAnsi="Arial" w:cs="Arial"/>
+          <w:sz w:val="24"/>
+          <w:szCs w:val="24"/>
+        </w:rPr>
+      </w:pPr>
+      <w:r>
+        <w:rPr>
+          <w:rFonts w:ascii="Arial" w:eastAsia="Arial" w:hAnsi="Arial" w:cs="Arial"/>
+          <w:sz w:val="24"/>
+          <w:szCs w:val="24"/>
+        </w:rPr>
+        <w:t>SET</w:t>
+      </w:r>
+    </w:p>
+    <w:p>
+      <w:pPr>
+        <w:spacing w:after="0"/>
+        <w:jc w:val="both"/>
+        <w:rPr>
+          <w:rFonts w:ascii="Arial" w:eastAsia="Arial" w:hAnsi="Arial" w:cs="Arial"/>
+          <w:sz w:val="24"/>
+          <w:szCs w:val="24"/>
+        </w:rPr>
+      </w:pPr>
+      <w:r>
+        <w:rPr>
+          <w:rFonts w:ascii="Arial" w:eastAsia="Arial" w:hAnsi="Arial" w:cs="Arial"/>
+          <w:sz w:val="24"/>
+          <w:szCs w:val="24"/>
+        </w:rPr>
+        <w:t xml:space="preserve">    hijos = </w:t>
+      </w:r>
+      <w:proofErr w:type="spellStart"/>
+      <w:r>
+        <w:rPr>
+          <w:rFonts w:ascii="Arial" w:eastAsia="Arial" w:hAnsi="Arial" w:cs="Arial"/>
+          <w:sz w:val="24"/>
+          <w:szCs w:val="24"/>
+        </w:rPr>
+        <w:t>tabla_hijos</w:t>
+      </w:r>
+      <w:proofErr w:type="spellEnd"/>
+      <w:r>
+        <w:rPr>
+          <w:rFonts w:ascii="Arial" w:eastAsia="Arial" w:hAnsi="Arial" w:cs="Arial"/>
+          <w:sz w:val="24"/>
+          <w:szCs w:val="24"/>
+        </w:rPr>
+        <w:t>(hijos('Carmen'), hijos('Candela'), hijos('Cayetana'))</w:t>
+      </w:r>
+    </w:p>
+    <w:p>
+      <w:pPr>
+        <w:spacing w:after="0"/>
+        <w:jc w:val="both"/>
+        <w:rPr>
+          <w:rFonts w:ascii="Arial" w:eastAsia="Arial" w:hAnsi="Arial" w:cs="Arial"/>
+          <w:sz w:val="24"/>
+          <w:szCs w:val="24"/>
+        </w:rPr>
+      </w:pPr>
+      <w:r>
+        <w:rPr>
+          <w:rFonts w:ascii="Arial" w:eastAsia="Arial" w:hAnsi="Arial" w:cs="Arial"/>
+          <w:sz w:val="24"/>
+          <w:szCs w:val="24"/>
+        </w:rPr>
+        <w:t>WHERE</w:t>
+      </w:r>
+    </w:p>
+    <w:p>
+      <w:pPr>
+        <w:spacing w:after="0"/>
+        <w:jc w:val="both"/>
+        <w:rPr>
+          <w:rFonts w:ascii="Arial" w:eastAsia="Arial" w:hAnsi="Arial" w:cs="Arial"/>
+          <w:sz w:val="24"/>
+          <w:szCs w:val="24"/>
+        </w:rPr>
+      </w:pPr>
+      <w:r>
+        <w:rPr>
+          <w:rFonts w:ascii="Arial" w:eastAsia="Arial" w:hAnsi="Arial" w:cs="Arial"/>
+          <w:sz w:val="24"/>
+          <w:szCs w:val="24"/>
+        </w:rPr>
+        <w:t xml:space="preserve">    </w:t>
+      </w:r>
+      <w:proofErr w:type="spellStart"/>
+      <w:r>
+        <w:rPr>
+          <w:rFonts w:ascii="Arial" w:eastAsia="Arial" w:hAnsi="Arial" w:cs="Arial"/>
+          <w:sz w:val="24"/>
+          <w:szCs w:val="24"/>
+        </w:rPr>
+        <w:t>idemp</w:t>
+      </w:r>
+      <w:proofErr w:type="spellEnd"/>
+      <w:r>
+        <w:rPr>
+          <w:rFonts w:ascii="Arial" w:eastAsia="Arial" w:hAnsi="Arial" w:cs="Arial"/>
+          <w:sz w:val="24"/>
+          <w:szCs w:val="24"/>
+        </w:rPr>
+        <w:t xml:space="preserve"> = 1;</w:t>
+      </w:r>
     </w:p>
     <w:p>
       <w:pPr>
@@ -1583,17 +3251,208 @@
           <w:szCs w:val="24"/>
         </w:rPr>
       </w:pPr>
-    </w:p>
-    <w:p>
-      <w:pPr>
-        <w:spacing w:after="0"/>
-        <w:jc w:val="both"/>
-        <w:rPr>
-          <w:rFonts w:ascii="Arial" w:eastAsia="Arial" w:hAnsi="Arial" w:cs="Arial"/>
-          <w:sz w:val="24"/>
-          <w:szCs w:val="24"/>
-        </w:rPr>
-      </w:pPr>
+      <w:r>
+        <w:rPr>
+          <w:rFonts w:ascii="Arial" w:eastAsia="Arial" w:hAnsi="Arial" w:cs="Arial"/>
+          <w:sz w:val="24"/>
+          <w:szCs w:val="24"/>
+        </w:rPr>
+        <w:t>SELECT</w:t>
+      </w:r>
+    </w:p>
+    <w:p>
+      <w:pPr>
+        <w:spacing w:after="0"/>
+        <w:jc w:val="both"/>
+        <w:rPr>
+          <w:rFonts w:ascii="Arial" w:eastAsia="Arial" w:hAnsi="Arial" w:cs="Arial"/>
+          <w:sz w:val="24"/>
+          <w:szCs w:val="24"/>
+        </w:rPr>
+      </w:pPr>
+      <w:r>
+        <w:rPr>
+          <w:rFonts w:ascii="Arial" w:eastAsia="Arial" w:hAnsi="Arial" w:cs="Arial"/>
+          <w:sz w:val="24"/>
+          <w:szCs w:val="24"/>
+        </w:rPr>
+        <w:t xml:space="preserve">   </w:t>
+      </w:r>
+      <w:proofErr w:type="spellStart"/>
+      <w:proofErr w:type="gramStart"/>
+      <w:r>
+        <w:rPr>
+          <w:rFonts w:ascii="Arial" w:eastAsia="Arial" w:hAnsi="Arial" w:cs="Arial"/>
+          <w:sz w:val="24"/>
+          <w:szCs w:val="24"/>
+        </w:rPr>
+        <w:t>e.idemp</w:t>
+      </w:r>
+      <w:proofErr w:type="spellEnd"/>
+      <w:proofErr w:type="gramEnd"/>
+      <w:r>
+        <w:rPr>
+          <w:rFonts w:ascii="Arial" w:eastAsia="Arial" w:hAnsi="Arial" w:cs="Arial"/>
+          <w:sz w:val="24"/>
+          <w:szCs w:val="24"/>
+        </w:rPr>
+        <w:t xml:space="preserve">, </w:t>
+      </w:r>
+      <w:proofErr w:type="spellStart"/>
+      <w:r>
+        <w:rPr>
+          <w:rFonts w:ascii="Arial" w:eastAsia="Arial" w:hAnsi="Arial" w:cs="Arial"/>
+          <w:sz w:val="24"/>
+          <w:szCs w:val="24"/>
+        </w:rPr>
+        <w:t>e.nombre,hijo.nombre</w:t>
+      </w:r>
+      <w:proofErr w:type="spellEnd"/>
+    </w:p>
+    <w:p>
+      <w:pPr>
+        <w:spacing w:after="0"/>
+        <w:jc w:val="both"/>
+        <w:rPr>
+          <w:rFonts w:ascii="Arial" w:eastAsia="Arial" w:hAnsi="Arial" w:cs="Arial"/>
+          <w:sz w:val="24"/>
+          <w:szCs w:val="24"/>
+        </w:rPr>
+      </w:pPr>
+      <w:r>
+        <w:rPr>
+          <w:rFonts w:ascii="Arial" w:eastAsia="Arial" w:hAnsi="Arial" w:cs="Arial"/>
+          <w:sz w:val="24"/>
+          <w:szCs w:val="24"/>
+        </w:rPr>
+        <w:t>FROM</w:t>
+      </w:r>
+    </w:p>
+    <w:p>
+      <w:pPr>
+        <w:spacing w:after="0"/>
+        <w:jc w:val="both"/>
+        <w:rPr>
+          <w:rFonts w:ascii="Arial" w:eastAsia="Arial" w:hAnsi="Arial" w:cs="Arial"/>
+          <w:sz w:val="24"/>
+          <w:szCs w:val="24"/>
+        </w:rPr>
+      </w:pPr>
+      <w:r>
+        <w:rPr>
+          <w:rFonts w:ascii="Arial" w:eastAsia="Arial" w:hAnsi="Arial" w:cs="Arial"/>
+          <w:sz w:val="24"/>
+          <w:szCs w:val="24"/>
+        </w:rPr>
+        <w:t xml:space="preserve">    empleado             e,</w:t>
+      </w:r>
+    </w:p>
+    <w:p>
+      <w:pPr>
+        <w:spacing w:after="0"/>
+        <w:jc w:val="both"/>
+        <w:rPr>
+          <w:rFonts w:ascii="Arial" w:eastAsia="Arial" w:hAnsi="Arial" w:cs="Arial"/>
+          <w:sz w:val="24"/>
+          <w:szCs w:val="24"/>
+        </w:rPr>
+      </w:pPr>
+      <w:r>
+        <w:rPr>
+          <w:rFonts w:ascii="Arial" w:eastAsia="Arial" w:hAnsi="Arial" w:cs="Arial"/>
+          <w:sz w:val="24"/>
+          <w:szCs w:val="24"/>
+        </w:rPr>
+        <w:t xml:space="preserve">    TABLE </w:t>
+      </w:r>
+      <w:proofErr w:type="gramStart"/>
+      <w:r>
+        <w:rPr>
+          <w:rFonts w:ascii="Arial" w:eastAsia="Arial" w:hAnsi="Arial" w:cs="Arial"/>
+          <w:sz w:val="24"/>
+          <w:szCs w:val="24"/>
+        </w:rPr>
+        <w:t xml:space="preserve">( </w:t>
+      </w:r>
+      <w:proofErr w:type="spellStart"/>
+      <w:r>
+        <w:rPr>
+          <w:rFonts w:ascii="Arial" w:eastAsia="Arial" w:hAnsi="Arial" w:cs="Arial"/>
+          <w:sz w:val="24"/>
+          <w:szCs w:val="24"/>
+        </w:rPr>
+        <w:t>e</w:t>
+      </w:r>
+      <w:proofErr w:type="gramEnd"/>
+      <w:r>
+        <w:rPr>
+          <w:rFonts w:ascii="Arial" w:eastAsia="Arial" w:hAnsi="Arial" w:cs="Arial"/>
+          <w:sz w:val="24"/>
+          <w:szCs w:val="24"/>
+        </w:rPr>
+        <w:t>.hijos</w:t>
+      </w:r>
+      <w:proofErr w:type="spellEnd"/>
+      <w:r>
+        <w:rPr>
+          <w:rFonts w:ascii="Arial" w:eastAsia="Arial" w:hAnsi="Arial" w:cs="Arial"/>
+          <w:sz w:val="24"/>
+          <w:szCs w:val="24"/>
+        </w:rPr>
+        <w:t xml:space="preserve"> )    hijo;/</w:t>
+      </w:r>
+    </w:p>
+    <w:p>
+      <w:pPr>
+        <w:spacing w:after="0"/>
+        <w:jc w:val="both"/>
+        <w:rPr>
+          <w:rFonts w:ascii="Arial" w:eastAsia="Arial" w:hAnsi="Arial" w:cs="Arial"/>
+          <w:sz w:val="24"/>
+          <w:szCs w:val="24"/>
+        </w:rPr>
+      </w:pPr>
+      <w:r>
+        <w:rPr>
+          <w:noProof/>
+        </w:rPr>
+        <w:lastRenderedPageBreak/>
+        <w:drawing>
+          <wp:inline distT="0" distB="0" distL="0" distR="0" wp14:anchorId="4D87AACA" wp14:editId="68AFEEC8">
+            <wp:extent cx="3266667" cy="3209524"/>
+            <wp:effectExtent l="0" t="0" r="0" b="0"/>
+            <wp:docPr id="274281661" name="Imagen 1" descr="Interfaz de usuario gráfica, Aplicación&#10;&#10;Descripción generada automáticamente"/>
+            <wp:cNvGraphicFramePr>
+              <a:graphicFrameLocks xmlns:a="http://schemas.openxmlformats.org/drawingml/2006/main" noChangeAspect="1"/>
+            </wp:cNvGraphicFramePr>
+            <a:graphic xmlns:a="http://schemas.openxmlformats.org/drawingml/2006/main">
+              <a:graphicData uri="http://schemas.openxmlformats.org/drawingml/2006/picture">
+                <pic:pic xmlns:pic="http://schemas.openxmlformats.org/drawingml/2006/picture">
+                  <pic:nvPicPr>
+                    <pic:cNvPr id="274281661" name="Imagen 1" descr="Interfaz de usuario gráfica, Aplicación&#10;&#10;Descripción generada automáticamente"/>
+                    <pic:cNvPicPr/>
+                  </pic:nvPicPr>
+                  <pic:blipFill>
+                    <a:blip r:embed="rId10"/>
+                    <a:stretch>
+                      <a:fillRect/>
+                    </a:stretch>
+                  </pic:blipFill>
+                  <pic:spPr>
+                    <a:xfrm>
+                      <a:off x="0" y="0"/>
+                      <a:ext cx="3266667" cy="3209524"/>
+                    </a:xfrm>
+                    <a:prstGeom prst="rect">
+                      <a:avLst/>
+                    </a:prstGeom>
+                  </pic:spPr>
+                </pic:pic>
+              </a:graphicData>
+            </a:graphic>
+          </wp:inline>
+        </w:drawing>
+      </w:r>
     </w:p>
     <w:p>
       <w:pPr>
@@ -2373,9 +4232,7 @@
       <w:tblStyleRowBandSize w:val="1"/>
       <w:tblStyleColBandSize w:val="1"/>
       <w:tblCellMar>
-        <w:top w:w="0" w:type="dxa"/>
         <w:left w:w="70" w:type="dxa"/>
-        <w:bottom w:w="0" w:type="dxa"/>
         <w:right w:w="70" w:type="dxa"/>
       </w:tblCellMar>
     </w:tblPr>

</xml_diff>